<commit_message>
fourth commit without good folder structuring
</commit_message>
<xml_diff>
--- a/1_semester/ОПИ(Основы Программной Инженерии)/лабы/3 лаба/отчёт по 3 лабе.docx
+++ b/1_semester/ОПИ(Основы Программной Инженерии)/лабы/3 лаба/отчёт по 3 лабе.docx
@@ -2211,6 +2211,1676 @@
           <w:sz w:val="28"/>
           <w:szCs w:val="28"/>
         </w:rPr>
+        <w:t>№17</w:t>
+      </w:r>
+    </w:p>
+    <w:p>
+      <w:pPr>
+        <w:tabs>
+          <w:tab w:val="center" w:pos="4677"/>
+          <w:tab w:val="left" w:pos="5356"/>
+        </w:tabs>
+        <w:rPr>
+          <w:rFonts w:ascii="Times New Roman" w:hAnsi="Times New Roman" w:cs="Times New Roman"/>
+          <w:sz w:val="28"/>
+          <w:szCs w:val="28"/>
+        </w:rPr>
+      </w:pPr>
+      <w:r>
+        <w:rPr>
+          <w:rFonts w:ascii="Times New Roman" w:hAnsi="Times New Roman" w:cs="Times New Roman"/>
+          <w:sz w:val="28"/>
+          <w:szCs w:val="28"/>
+        </w:rPr>
+        <w:t xml:space="preserve">Для примера возьмём фамилию </w:t>
+      </w:r>
+      <w:r>
+        <w:rPr>
+          <w:rFonts w:ascii="Times New Roman" w:hAnsi="Times New Roman" w:cs="Times New Roman"/>
+          <w:b/>
+          <w:bCs/>
+          <w:sz w:val="28"/>
+          <w:szCs w:val="28"/>
+        </w:rPr>
+        <w:t>Макаревич</w:t>
+      </w:r>
+      <w:r>
+        <w:rPr>
+          <w:rFonts w:ascii="Times New Roman" w:hAnsi="Times New Roman" w:cs="Times New Roman"/>
+          <w:sz w:val="28"/>
+          <w:szCs w:val="28"/>
+        </w:rPr>
+        <w:t>.</w:t>
+      </w:r>
+    </w:p>
+    <w:p>
+      <w:pPr>
+        <w:tabs>
+          <w:tab w:val="center" w:pos="4677"/>
+          <w:tab w:val="left" w:pos="5356"/>
+        </w:tabs>
+        <w:rPr>
+          <w:rFonts w:ascii="Times New Roman" w:hAnsi="Times New Roman" w:cs="Times New Roman"/>
+          <w:b/>
+          <w:bCs/>
+          <w:sz w:val="28"/>
+          <w:szCs w:val="28"/>
+        </w:rPr>
+      </w:pPr>
+      <w:r>
+        <w:rPr>
+          <w:rFonts w:ascii="Times New Roman" w:hAnsi="Times New Roman" w:cs="Times New Roman"/>
+          <w:b/>
+          <w:bCs/>
+          <w:sz w:val="28"/>
+          <w:szCs w:val="28"/>
+        </w:rPr>
+        <w:t>Прописные и строчные буквы:</w:t>
+      </w:r>
+    </w:p>
+    <w:p>
+      <w:pPr>
+        <w:numPr>
+          <w:ilvl w:val="0"/>
+          <w:numId w:val="4"/>
+        </w:numPr>
+        <w:tabs>
+          <w:tab w:val="center" w:pos="4677"/>
+          <w:tab w:val="left" w:pos="5356"/>
+        </w:tabs>
+        <w:rPr>
+          <w:rFonts w:ascii="Times New Roman" w:hAnsi="Times New Roman" w:cs="Times New Roman"/>
+          <w:sz w:val="28"/>
+          <w:szCs w:val="28"/>
+        </w:rPr>
+      </w:pPr>
+      <w:r>
+        <w:rPr>
+          <w:rFonts w:ascii="Times New Roman" w:hAnsi="Times New Roman" w:cs="Times New Roman"/>
+          <w:b/>
+          <w:bCs/>
+          <w:sz w:val="28"/>
+          <w:szCs w:val="28"/>
+        </w:rPr>
+        <w:t>Прописные</w:t>
+      </w:r>
+      <w:r>
+        <w:rPr>
+          <w:rFonts w:ascii="Times New Roman" w:hAnsi="Times New Roman" w:cs="Times New Roman"/>
+          <w:sz w:val="28"/>
+          <w:szCs w:val="28"/>
+        </w:rPr>
+        <w:t xml:space="preserve"> (заглавные): М, А, К, А, Р</w:t>
+      </w:r>
+    </w:p>
+    <w:p>
+      <w:pPr>
+        <w:numPr>
+          <w:ilvl w:val="0"/>
+          <w:numId w:val="4"/>
+        </w:numPr>
+        <w:tabs>
+          <w:tab w:val="center" w:pos="4677"/>
+          <w:tab w:val="left" w:pos="5356"/>
+        </w:tabs>
+        <w:rPr>
+          <w:rFonts w:ascii="Times New Roman" w:hAnsi="Times New Roman" w:cs="Times New Roman"/>
+          <w:sz w:val="28"/>
+          <w:szCs w:val="28"/>
+        </w:rPr>
+      </w:pPr>
+      <w:r>
+        <w:rPr>
+          <w:rFonts w:ascii="Times New Roman" w:hAnsi="Times New Roman" w:cs="Times New Roman"/>
+          <w:b/>
+          <w:bCs/>
+          <w:sz w:val="28"/>
+          <w:szCs w:val="28"/>
+        </w:rPr>
+        <w:t>Строчные</w:t>
+      </w:r>
+      <w:r>
+        <w:rPr>
+          <w:rFonts w:ascii="Times New Roman" w:hAnsi="Times New Roman" w:cs="Times New Roman"/>
+          <w:sz w:val="28"/>
+          <w:szCs w:val="28"/>
+        </w:rPr>
+        <w:t xml:space="preserve"> (маленькие): м, а, к, а, р</w:t>
+      </w:r>
+    </w:p>
+    <w:p>
+      <w:pPr>
+        <w:tabs>
+          <w:tab w:val="center" w:pos="4677"/>
+          <w:tab w:val="left" w:pos="5356"/>
+        </w:tabs>
+        <w:rPr>
+          <w:rFonts w:ascii="Times New Roman" w:hAnsi="Times New Roman" w:cs="Times New Roman"/>
+          <w:sz w:val="28"/>
+          <w:szCs w:val="28"/>
+        </w:rPr>
+      </w:pPr>
+      <w:r>
+        <w:rPr>
+          <w:rFonts w:ascii="Times New Roman" w:hAnsi="Times New Roman" w:cs="Times New Roman"/>
+          <w:sz w:val="28"/>
+          <w:szCs w:val="28"/>
+        </w:rPr>
+        <w:t>Таблица кодов Windows-1251:</w:t>
+      </w:r>
+    </w:p>
+    <w:tbl>
+      <w:tblPr>
+        <w:tblStyle w:val="a4"/>
+        <w:tblW w:w="0" w:type="auto"/>
+        <w:tblLook w:val="04A0" w:firstRow="1" w:lastRow="0" w:firstColumn="1" w:lastColumn="0" w:noHBand="0" w:noVBand="1"/>
+      </w:tblPr>
+      <w:tblGrid>
+        <w:gridCol w:w="2336"/>
+        <w:gridCol w:w="2336"/>
+        <w:gridCol w:w="2336"/>
+        <w:gridCol w:w="2337"/>
+      </w:tblGrid>
+      <w:tr>
+        <w:tc>
+          <w:tcPr>
+            <w:tcW w:w="2336" w:type="dxa"/>
+          </w:tcPr>
+          <w:p>
+            <w:pPr>
+              <w:tabs>
+                <w:tab w:val="center" w:pos="4677"/>
+                <w:tab w:val="left" w:pos="5356"/>
+              </w:tabs>
+              <w:jc w:val="center"/>
+              <w:rPr>
+                <w:rFonts w:ascii="Times New Roman" w:hAnsi="Times New Roman" w:cs="Times New Roman"/>
+                <w:sz w:val="24"/>
+                <w:szCs w:val="24"/>
+              </w:rPr>
+            </w:pPr>
+            <w:r>
+              <w:rPr>
+                <w:rFonts w:ascii="Times New Roman" w:hAnsi="Times New Roman" w:cs="Times New Roman"/>
+                <w:sz w:val="24"/>
+                <w:szCs w:val="24"/>
+              </w:rPr>
+              <w:t>Буква</w:t>
+            </w:r>
+          </w:p>
+        </w:tc>
+        <w:tc>
+          <w:tcPr>
+            <w:tcW w:w="2336" w:type="dxa"/>
+          </w:tcPr>
+          <w:p>
+            <w:pPr>
+              <w:tabs>
+                <w:tab w:val="center" w:pos="4677"/>
+                <w:tab w:val="left" w:pos="5356"/>
+              </w:tabs>
+              <w:jc w:val="center"/>
+              <w:rPr>
+                <w:rFonts w:ascii="Times New Roman" w:hAnsi="Times New Roman" w:cs="Times New Roman"/>
+                <w:sz w:val="24"/>
+                <w:szCs w:val="24"/>
+              </w:rPr>
+            </w:pPr>
+            <w:r>
+              <w:rPr>
+                <w:rFonts w:ascii="Times New Roman" w:hAnsi="Times New Roman" w:cs="Times New Roman"/>
+                <w:sz w:val="24"/>
+                <w:szCs w:val="24"/>
+              </w:rPr>
+              <w:t>Прописная(код)</w:t>
+            </w:r>
+          </w:p>
+        </w:tc>
+        <w:tc>
+          <w:tcPr>
+            <w:tcW w:w="2336" w:type="dxa"/>
+          </w:tcPr>
+          <w:p>
+            <w:pPr>
+              <w:tabs>
+                <w:tab w:val="center" w:pos="4677"/>
+                <w:tab w:val="left" w:pos="5356"/>
+              </w:tabs>
+              <w:jc w:val="center"/>
+              <w:rPr>
+                <w:rFonts w:ascii="Times New Roman" w:hAnsi="Times New Roman" w:cs="Times New Roman"/>
+                <w:sz w:val="24"/>
+                <w:szCs w:val="24"/>
+              </w:rPr>
+            </w:pPr>
+            <w:r>
+              <w:rPr>
+                <w:rFonts w:ascii="Times New Roman" w:hAnsi="Times New Roman" w:cs="Times New Roman"/>
+                <w:sz w:val="24"/>
+                <w:szCs w:val="24"/>
+              </w:rPr>
+              <w:t>Строчная(код)</w:t>
+            </w:r>
+          </w:p>
+        </w:tc>
+        <w:tc>
+          <w:tcPr>
+            <w:tcW w:w="2337" w:type="dxa"/>
+          </w:tcPr>
+          <w:p>
+            <w:pPr>
+              <w:tabs>
+                <w:tab w:val="center" w:pos="4677"/>
+                <w:tab w:val="left" w:pos="5356"/>
+              </w:tabs>
+              <w:jc w:val="center"/>
+              <w:rPr>
+                <w:rFonts w:ascii="Times New Roman" w:hAnsi="Times New Roman" w:cs="Times New Roman"/>
+                <w:sz w:val="24"/>
+                <w:szCs w:val="24"/>
+              </w:rPr>
+            </w:pPr>
+            <w:r>
+              <w:rPr>
+                <w:rFonts w:ascii="Times New Roman" w:hAnsi="Times New Roman" w:cs="Times New Roman"/>
+                <w:sz w:val="24"/>
+                <w:szCs w:val="24"/>
+              </w:rPr>
+              <w:t>Разница</w:t>
+            </w:r>
+          </w:p>
+        </w:tc>
+      </w:tr>
+      <w:tr>
+        <w:tc>
+          <w:tcPr>
+            <w:tcW w:w="2336" w:type="dxa"/>
+          </w:tcPr>
+          <w:p>
+            <w:pPr>
+              <w:tabs>
+                <w:tab w:val="center" w:pos="4677"/>
+                <w:tab w:val="left" w:pos="5356"/>
+              </w:tabs>
+              <w:jc w:val="center"/>
+              <w:rPr>
+                <w:rFonts w:ascii="Times New Roman" w:hAnsi="Times New Roman" w:cs="Times New Roman"/>
+                <w:sz w:val="24"/>
+                <w:szCs w:val="24"/>
+                <w:lang w:val="en-US"/>
+              </w:rPr>
+            </w:pPr>
+            <w:r>
+              <w:rPr>
+                <w:rFonts w:ascii="Times New Roman" w:hAnsi="Times New Roman" w:cs="Times New Roman"/>
+                <w:sz w:val="24"/>
+                <w:szCs w:val="24"/>
+                <w:lang w:val="en-US"/>
+              </w:rPr>
+              <w:t>M</w:t>
+            </w:r>
+          </w:p>
+        </w:tc>
+        <w:tc>
+          <w:tcPr>
+            <w:tcW w:w="2336" w:type="dxa"/>
+          </w:tcPr>
+          <w:p>
+            <w:pPr>
+              <w:tabs>
+                <w:tab w:val="center" w:pos="4677"/>
+                <w:tab w:val="left" w:pos="5356"/>
+              </w:tabs>
+              <w:jc w:val="center"/>
+              <w:rPr>
+                <w:rFonts w:ascii="Times New Roman" w:hAnsi="Times New Roman" w:cs="Times New Roman"/>
+                <w:sz w:val="24"/>
+                <w:szCs w:val="24"/>
+              </w:rPr>
+            </w:pPr>
+            <w:r>
+              <w:rPr>
+                <w:rFonts w:ascii="Times New Roman" w:hAnsi="Times New Roman" w:cs="Times New Roman"/>
+                <w:sz w:val="24"/>
+                <w:szCs w:val="24"/>
+              </w:rPr>
+              <w:t>0xCC (204)</w:t>
+            </w:r>
+          </w:p>
+        </w:tc>
+        <w:tc>
+          <w:tcPr>
+            <w:tcW w:w="2336" w:type="dxa"/>
+          </w:tcPr>
+          <w:p>
+            <w:pPr>
+              <w:tabs>
+                <w:tab w:val="center" w:pos="4677"/>
+                <w:tab w:val="left" w:pos="5356"/>
+              </w:tabs>
+              <w:jc w:val="center"/>
+              <w:rPr>
+                <w:rFonts w:ascii="Times New Roman" w:hAnsi="Times New Roman" w:cs="Times New Roman"/>
+                <w:sz w:val="24"/>
+                <w:szCs w:val="24"/>
+              </w:rPr>
+            </w:pPr>
+            <w:r>
+              <w:rPr>
+                <w:rFonts w:ascii="Times New Roman" w:hAnsi="Times New Roman" w:cs="Times New Roman"/>
+                <w:sz w:val="24"/>
+                <w:szCs w:val="24"/>
+              </w:rPr>
+              <w:t>0xEC (236)</w:t>
+            </w:r>
+          </w:p>
+        </w:tc>
+        <w:tc>
+          <w:tcPr>
+            <w:tcW w:w="2337" w:type="dxa"/>
+          </w:tcPr>
+          <w:p>
+            <w:pPr>
+              <w:tabs>
+                <w:tab w:val="center" w:pos="4677"/>
+                <w:tab w:val="left" w:pos="5356"/>
+              </w:tabs>
+              <w:jc w:val="center"/>
+              <w:rPr>
+                <w:rFonts w:ascii="Times New Roman" w:hAnsi="Times New Roman" w:cs="Times New Roman"/>
+                <w:sz w:val="24"/>
+                <w:szCs w:val="24"/>
+              </w:rPr>
+            </w:pPr>
+            <w:r>
+              <w:rPr>
+                <w:rFonts w:ascii="Times New Roman" w:hAnsi="Times New Roman" w:cs="Times New Roman"/>
+                <w:sz w:val="24"/>
+                <w:szCs w:val="24"/>
+              </w:rPr>
+              <w:t>32</w:t>
+            </w:r>
+          </w:p>
+        </w:tc>
+      </w:tr>
+      <w:tr>
+        <w:tc>
+          <w:tcPr>
+            <w:tcW w:w="2336" w:type="dxa"/>
+          </w:tcPr>
+          <w:p>
+            <w:pPr>
+              <w:tabs>
+                <w:tab w:val="center" w:pos="4677"/>
+                <w:tab w:val="left" w:pos="5356"/>
+              </w:tabs>
+              <w:jc w:val="center"/>
+              <w:rPr>
+                <w:rFonts w:ascii="Times New Roman" w:hAnsi="Times New Roman" w:cs="Times New Roman"/>
+                <w:sz w:val="24"/>
+                <w:szCs w:val="24"/>
+                <w:lang w:val="en-US"/>
+              </w:rPr>
+            </w:pPr>
+            <w:r>
+              <w:rPr>
+                <w:rFonts w:ascii="Times New Roman" w:hAnsi="Times New Roman" w:cs="Times New Roman"/>
+                <w:sz w:val="24"/>
+                <w:szCs w:val="24"/>
+                <w:lang w:val="en-US"/>
+              </w:rPr>
+              <w:t>A</w:t>
+            </w:r>
+          </w:p>
+        </w:tc>
+        <w:tc>
+          <w:tcPr>
+            <w:tcW w:w="2336" w:type="dxa"/>
+          </w:tcPr>
+          <w:tbl>
+            <w:tblPr>
+              <w:tblW w:w="0" w:type="auto"/>
+              <w:tblCellSpacing w:w="15" w:type="dxa"/>
+              <w:tblCellMar>
+                <w:top w:w="15" w:type="dxa"/>
+                <w:left w:w="15" w:type="dxa"/>
+                <w:bottom w:w="15" w:type="dxa"/>
+                <w:right w:w="15" w:type="dxa"/>
+              </w:tblCellMar>
+              <w:tblLook w:val="04A0" w:firstRow="1" w:lastRow="0" w:firstColumn="1" w:lastColumn="0" w:noHBand="0" w:noVBand="1"/>
+            </w:tblPr>
+            <w:tblGrid>
+              <w:gridCol w:w="96"/>
+            </w:tblGrid>
+            <w:tr>
+              <w:trPr>
+                <w:tblCellSpacing w:w="15" w:type="dxa"/>
+              </w:trPr>
+              <w:tc>
+                <w:tcPr>
+                  <w:tcW w:w="0" w:type="auto"/>
+                  <w:vAlign w:val="center"/>
+                  <w:hideMark/>
+                </w:tcPr>
+                <w:p>
+                  <w:pPr>
+                    <w:tabs>
+                      <w:tab w:val="center" w:pos="4677"/>
+                      <w:tab w:val="left" w:pos="5356"/>
+                    </w:tabs>
+                    <w:spacing w:after="0" w:line="240" w:lineRule="auto"/>
+                    <w:jc w:val="center"/>
+                    <w:rPr>
+                      <w:rFonts w:ascii="Times New Roman" w:hAnsi="Times New Roman" w:cs="Times New Roman"/>
+                      <w:sz w:val="24"/>
+                      <w:szCs w:val="24"/>
+                    </w:rPr>
+                  </w:pPr>
+                </w:p>
+              </w:tc>
+            </w:tr>
+          </w:tbl>
+          <w:p>
+            <w:pPr>
+              <w:tabs>
+                <w:tab w:val="center" w:pos="4677"/>
+                <w:tab w:val="left" w:pos="5356"/>
+              </w:tabs>
+              <w:jc w:val="center"/>
+              <w:rPr>
+                <w:rFonts w:ascii="Times New Roman" w:hAnsi="Times New Roman" w:cs="Times New Roman"/>
+                <w:vanish/>
+                <w:sz w:val="24"/>
+                <w:szCs w:val="24"/>
+              </w:rPr>
+            </w:pPr>
+          </w:p>
+          <w:tbl>
+            <w:tblPr>
+              <w:tblW w:w="0" w:type="auto"/>
+              <w:tblCellSpacing w:w="15" w:type="dxa"/>
+              <w:tblCellMar>
+                <w:top w:w="15" w:type="dxa"/>
+                <w:left w:w="15" w:type="dxa"/>
+                <w:bottom w:w="15" w:type="dxa"/>
+                <w:right w:w="15" w:type="dxa"/>
+              </w:tblCellMar>
+              <w:tblLook w:val="04A0" w:firstRow="1" w:lastRow="0" w:firstColumn="1" w:lastColumn="0" w:noHBand="0" w:noVBand="1"/>
+            </w:tblPr>
+            <w:tblGrid>
+              <w:gridCol w:w="1190"/>
+            </w:tblGrid>
+            <w:tr>
+              <w:trPr>
+                <w:tblCellSpacing w:w="15" w:type="dxa"/>
+              </w:trPr>
+              <w:tc>
+                <w:tcPr>
+                  <w:tcW w:w="0" w:type="auto"/>
+                  <w:vAlign w:val="center"/>
+                  <w:hideMark/>
+                </w:tcPr>
+                <w:p>
+                  <w:pPr>
+                    <w:tabs>
+                      <w:tab w:val="center" w:pos="4677"/>
+                      <w:tab w:val="left" w:pos="5356"/>
+                    </w:tabs>
+                    <w:spacing w:after="0" w:line="240" w:lineRule="auto"/>
+                    <w:jc w:val="center"/>
+                    <w:rPr>
+                      <w:rFonts w:ascii="Times New Roman" w:hAnsi="Times New Roman" w:cs="Times New Roman"/>
+                      <w:sz w:val="24"/>
+                      <w:szCs w:val="24"/>
+                    </w:rPr>
+                  </w:pPr>
+                  <w:r>
+                    <w:rPr>
+                      <w:rFonts w:ascii="Times New Roman" w:hAnsi="Times New Roman" w:cs="Times New Roman"/>
+                      <w:sz w:val="24"/>
+                      <w:szCs w:val="24"/>
+                    </w:rPr>
+                    <w:t>0xC0 (192)</w:t>
+                  </w:r>
+                </w:p>
+              </w:tc>
+            </w:tr>
+          </w:tbl>
+          <w:p>
+            <w:pPr>
+              <w:tabs>
+                <w:tab w:val="center" w:pos="4677"/>
+                <w:tab w:val="left" w:pos="5356"/>
+              </w:tabs>
+              <w:jc w:val="center"/>
+              <w:rPr>
+                <w:rFonts w:ascii="Times New Roman" w:hAnsi="Times New Roman" w:cs="Times New Roman"/>
+                <w:sz w:val="24"/>
+                <w:szCs w:val="24"/>
+              </w:rPr>
+            </w:pPr>
+          </w:p>
+        </w:tc>
+        <w:tc>
+          <w:tcPr>
+            <w:tcW w:w="2336" w:type="dxa"/>
+          </w:tcPr>
+          <w:tbl>
+            <w:tblPr>
+              <w:tblW w:w="0" w:type="auto"/>
+              <w:tblCellSpacing w:w="15" w:type="dxa"/>
+              <w:tblCellMar>
+                <w:top w:w="15" w:type="dxa"/>
+                <w:left w:w="15" w:type="dxa"/>
+                <w:bottom w:w="15" w:type="dxa"/>
+                <w:right w:w="15" w:type="dxa"/>
+              </w:tblCellMar>
+              <w:tblLook w:val="04A0" w:firstRow="1" w:lastRow="0" w:firstColumn="1" w:lastColumn="0" w:noHBand="0" w:noVBand="1"/>
+            </w:tblPr>
+            <w:tblGrid>
+              <w:gridCol w:w="96"/>
+            </w:tblGrid>
+            <w:tr>
+              <w:trPr>
+                <w:tblCellSpacing w:w="15" w:type="dxa"/>
+              </w:trPr>
+              <w:tc>
+                <w:tcPr>
+                  <w:tcW w:w="0" w:type="auto"/>
+                  <w:vAlign w:val="center"/>
+                  <w:hideMark/>
+                </w:tcPr>
+                <w:p>
+                  <w:pPr>
+                    <w:tabs>
+                      <w:tab w:val="center" w:pos="4677"/>
+                      <w:tab w:val="left" w:pos="5356"/>
+                    </w:tabs>
+                    <w:spacing w:after="0" w:line="240" w:lineRule="auto"/>
+                    <w:jc w:val="center"/>
+                    <w:rPr>
+                      <w:rFonts w:ascii="Times New Roman" w:hAnsi="Times New Roman" w:cs="Times New Roman"/>
+                      <w:sz w:val="24"/>
+                      <w:szCs w:val="24"/>
+                    </w:rPr>
+                  </w:pPr>
+                </w:p>
+              </w:tc>
+            </w:tr>
+          </w:tbl>
+          <w:p>
+            <w:pPr>
+              <w:tabs>
+                <w:tab w:val="center" w:pos="4677"/>
+                <w:tab w:val="left" w:pos="5356"/>
+              </w:tabs>
+              <w:jc w:val="center"/>
+              <w:rPr>
+                <w:rFonts w:ascii="Times New Roman" w:hAnsi="Times New Roman" w:cs="Times New Roman"/>
+                <w:vanish/>
+                <w:sz w:val="24"/>
+                <w:szCs w:val="24"/>
+              </w:rPr>
+            </w:pPr>
+          </w:p>
+          <w:tbl>
+            <w:tblPr>
+              <w:tblW w:w="0" w:type="auto"/>
+              <w:tblCellSpacing w:w="15" w:type="dxa"/>
+              <w:tblCellMar>
+                <w:top w:w="15" w:type="dxa"/>
+                <w:left w:w="15" w:type="dxa"/>
+                <w:bottom w:w="15" w:type="dxa"/>
+                <w:right w:w="15" w:type="dxa"/>
+              </w:tblCellMar>
+              <w:tblLook w:val="04A0" w:firstRow="1" w:lastRow="0" w:firstColumn="1" w:lastColumn="0" w:noHBand="0" w:noVBand="1"/>
+            </w:tblPr>
+            <w:tblGrid>
+              <w:gridCol w:w="1177"/>
+            </w:tblGrid>
+            <w:tr>
+              <w:trPr>
+                <w:tblCellSpacing w:w="15" w:type="dxa"/>
+              </w:trPr>
+              <w:tc>
+                <w:tcPr>
+                  <w:tcW w:w="0" w:type="auto"/>
+                  <w:vAlign w:val="center"/>
+                  <w:hideMark/>
+                </w:tcPr>
+                <w:p>
+                  <w:pPr>
+                    <w:tabs>
+                      <w:tab w:val="center" w:pos="4677"/>
+                      <w:tab w:val="left" w:pos="5356"/>
+                    </w:tabs>
+                    <w:spacing w:after="0" w:line="240" w:lineRule="auto"/>
+                    <w:jc w:val="center"/>
+                    <w:rPr>
+                      <w:rFonts w:ascii="Times New Roman" w:hAnsi="Times New Roman" w:cs="Times New Roman"/>
+                      <w:sz w:val="24"/>
+                      <w:szCs w:val="24"/>
+                    </w:rPr>
+                  </w:pPr>
+                  <w:r>
+                    <w:rPr>
+                      <w:rFonts w:ascii="Times New Roman" w:hAnsi="Times New Roman" w:cs="Times New Roman"/>
+                      <w:sz w:val="24"/>
+                      <w:szCs w:val="24"/>
+                    </w:rPr>
+                    <w:t>0xE0 (224)</w:t>
+                  </w:r>
+                </w:p>
+              </w:tc>
+            </w:tr>
+          </w:tbl>
+          <w:p>
+            <w:pPr>
+              <w:tabs>
+                <w:tab w:val="center" w:pos="4677"/>
+                <w:tab w:val="left" w:pos="5356"/>
+              </w:tabs>
+              <w:jc w:val="center"/>
+              <w:rPr>
+                <w:rFonts w:ascii="Times New Roman" w:hAnsi="Times New Roman" w:cs="Times New Roman"/>
+                <w:sz w:val="24"/>
+                <w:szCs w:val="24"/>
+              </w:rPr>
+            </w:pPr>
+          </w:p>
+        </w:tc>
+        <w:tc>
+          <w:tcPr>
+            <w:tcW w:w="2337" w:type="dxa"/>
+          </w:tcPr>
+          <w:p>
+            <w:pPr>
+              <w:tabs>
+                <w:tab w:val="center" w:pos="4677"/>
+                <w:tab w:val="left" w:pos="5356"/>
+              </w:tabs>
+              <w:jc w:val="center"/>
+              <w:rPr>
+                <w:rFonts w:ascii="Times New Roman" w:hAnsi="Times New Roman" w:cs="Times New Roman"/>
+                <w:sz w:val="24"/>
+                <w:szCs w:val="24"/>
+              </w:rPr>
+            </w:pPr>
+            <w:r>
+              <w:rPr>
+                <w:rFonts w:ascii="Times New Roman" w:hAnsi="Times New Roman" w:cs="Times New Roman"/>
+                <w:sz w:val="24"/>
+                <w:szCs w:val="24"/>
+              </w:rPr>
+              <w:t>32</w:t>
+            </w:r>
+          </w:p>
+        </w:tc>
+      </w:tr>
+      <w:tr>
+        <w:tc>
+          <w:tcPr>
+            <w:tcW w:w="2336" w:type="dxa"/>
+          </w:tcPr>
+          <w:p>
+            <w:pPr>
+              <w:tabs>
+                <w:tab w:val="center" w:pos="4677"/>
+                <w:tab w:val="left" w:pos="5356"/>
+              </w:tabs>
+              <w:jc w:val="center"/>
+              <w:rPr>
+                <w:rFonts w:ascii="Times New Roman" w:hAnsi="Times New Roman" w:cs="Times New Roman"/>
+                <w:sz w:val="24"/>
+                <w:szCs w:val="24"/>
+                <w:lang w:val="en-US"/>
+              </w:rPr>
+            </w:pPr>
+            <w:r>
+              <w:rPr>
+                <w:rFonts w:ascii="Times New Roman" w:hAnsi="Times New Roman" w:cs="Times New Roman"/>
+                <w:sz w:val="24"/>
+                <w:szCs w:val="24"/>
+                <w:lang w:val="en-US"/>
+              </w:rPr>
+              <w:t>K</w:t>
+            </w:r>
+          </w:p>
+        </w:tc>
+        <w:tc>
+          <w:tcPr>
+            <w:tcW w:w="2336" w:type="dxa"/>
+          </w:tcPr>
+          <w:tbl>
+            <w:tblPr>
+              <w:tblW w:w="0" w:type="auto"/>
+              <w:tblCellSpacing w:w="15" w:type="dxa"/>
+              <w:tblCellMar>
+                <w:top w:w="15" w:type="dxa"/>
+                <w:left w:w="15" w:type="dxa"/>
+                <w:bottom w:w="15" w:type="dxa"/>
+                <w:right w:w="15" w:type="dxa"/>
+              </w:tblCellMar>
+              <w:tblLook w:val="04A0" w:firstRow="1" w:lastRow="0" w:firstColumn="1" w:lastColumn="0" w:noHBand="0" w:noVBand="1"/>
+            </w:tblPr>
+            <w:tblGrid>
+              <w:gridCol w:w="96"/>
+            </w:tblGrid>
+            <w:tr>
+              <w:trPr>
+                <w:tblCellSpacing w:w="15" w:type="dxa"/>
+              </w:trPr>
+              <w:tc>
+                <w:tcPr>
+                  <w:tcW w:w="0" w:type="auto"/>
+                  <w:vAlign w:val="center"/>
+                  <w:hideMark/>
+                </w:tcPr>
+                <w:p>
+                  <w:pPr>
+                    <w:tabs>
+                      <w:tab w:val="center" w:pos="4677"/>
+                      <w:tab w:val="left" w:pos="5356"/>
+                    </w:tabs>
+                    <w:spacing w:after="0" w:line="240" w:lineRule="auto"/>
+                    <w:jc w:val="center"/>
+                    <w:rPr>
+                      <w:rFonts w:ascii="Times New Roman" w:hAnsi="Times New Roman" w:cs="Times New Roman"/>
+                      <w:sz w:val="24"/>
+                      <w:szCs w:val="24"/>
+                    </w:rPr>
+                  </w:pPr>
+                </w:p>
+              </w:tc>
+            </w:tr>
+          </w:tbl>
+          <w:p>
+            <w:pPr>
+              <w:tabs>
+                <w:tab w:val="center" w:pos="4677"/>
+                <w:tab w:val="left" w:pos="5356"/>
+              </w:tabs>
+              <w:jc w:val="center"/>
+              <w:rPr>
+                <w:rFonts w:ascii="Times New Roman" w:hAnsi="Times New Roman" w:cs="Times New Roman"/>
+                <w:vanish/>
+                <w:sz w:val="24"/>
+                <w:szCs w:val="24"/>
+              </w:rPr>
+            </w:pPr>
+          </w:p>
+          <w:tbl>
+            <w:tblPr>
+              <w:tblW w:w="0" w:type="auto"/>
+              <w:tblCellSpacing w:w="15" w:type="dxa"/>
+              <w:tblCellMar>
+                <w:top w:w="15" w:type="dxa"/>
+                <w:left w:w="15" w:type="dxa"/>
+                <w:bottom w:w="15" w:type="dxa"/>
+                <w:right w:w="15" w:type="dxa"/>
+              </w:tblCellMar>
+              <w:tblLook w:val="04A0" w:firstRow="1" w:lastRow="0" w:firstColumn="1" w:lastColumn="0" w:noHBand="0" w:noVBand="1"/>
+            </w:tblPr>
+            <w:tblGrid>
+              <w:gridCol w:w="1230"/>
+            </w:tblGrid>
+            <w:tr>
+              <w:trPr>
+                <w:tblCellSpacing w:w="15" w:type="dxa"/>
+              </w:trPr>
+              <w:tc>
+                <w:tcPr>
+                  <w:tcW w:w="0" w:type="auto"/>
+                  <w:vAlign w:val="center"/>
+                  <w:hideMark/>
+                </w:tcPr>
+                <w:p>
+                  <w:pPr>
+                    <w:tabs>
+                      <w:tab w:val="center" w:pos="4677"/>
+                      <w:tab w:val="left" w:pos="5356"/>
+                    </w:tabs>
+                    <w:spacing w:after="0" w:line="240" w:lineRule="auto"/>
+                    <w:jc w:val="center"/>
+                    <w:rPr>
+                      <w:rFonts w:ascii="Times New Roman" w:hAnsi="Times New Roman" w:cs="Times New Roman"/>
+                      <w:sz w:val="24"/>
+                      <w:szCs w:val="24"/>
+                    </w:rPr>
+                  </w:pPr>
+                  <w:r>
+                    <w:rPr>
+                      <w:rFonts w:ascii="Times New Roman" w:hAnsi="Times New Roman" w:cs="Times New Roman"/>
+                      <w:sz w:val="24"/>
+                      <w:szCs w:val="24"/>
+                    </w:rPr>
+                    <w:t>0xCA (202)</w:t>
+                  </w:r>
+                </w:p>
+              </w:tc>
+            </w:tr>
+          </w:tbl>
+          <w:p>
+            <w:pPr>
+              <w:tabs>
+                <w:tab w:val="center" w:pos="4677"/>
+                <w:tab w:val="left" w:pos="5356"/>
+              </w:tabs>
+              <w:jc w:val="center"/>
+              <w:rPr>
+                <w:rFonts w:ascii="Times New Roman" w:hAnsi="Times New Roman" w:cs="Times New Roman"/>
+                <w:sz w:val="24"/>
+                <w:szCs w:val="24"/>
+              </w:rPr>
+            </w:pPr>
+          </w:p>
+        </w:tc>
+        <w:tc>
+          <w:tcPr>
+            <w:tcW w:w="2336" w:type="dxa"/>
+          </w:tcPr>
+          <w:p>
+            <w:pPr>
+              <w:tabs>
+                <w:tab w:val="center" w:pos="4677"/>
+                <w:tab w:val="left" w:pos="5356"/>
+              </w:tabs>
+              <w:rPr>
+                <w:rFonts w:ascii="Times New Roman" w:hAnsi="Times New Roman" w:cs="Times New Roman"/>
+                <w:sz w:val="24"/>
+                <w:szCs w:val="24"/>
+              </w:rPr>
+            </w:pPr>
+            <w:r>
+              <w:rPr>
+                <w:rFonts w:ascii="Times New Roman" w:hAnsi="Times New Roman" w:cs="Times New Roman"/>
+                <w:sz w:val="24"/>
+                <w:szCs w:val="24"/>
+              </w:rPr>
+              <w:t>0xEA (234)</w:t>
+            </w:r>
+          </w:p>
+        </w:tc>
+        <w:tc>
+          <w:tcPr>
+            <w:tcW w:w="2337" w:type="dxa"/>
+          </w:tcPr>
+          <w:p>
+            <w:pPr>
+              <w:tabs>
+                <w:tab w:val="center" w:pos="4677"/>
+                <w:tab w:val="left" w:pos="5356"/>
+              </w:tabs>
+              <w:jc w:val="center"/>
+              <w:rPr>
+                <w:rFonts w:ascii="Times New Roman" w:hAnsi="Times New Roman" w:cs="Times New Roman"/>
+                <w:sz w:val="24"/>
+                <w:szCs w:val="24"/>
+              </w:rPr>
+            </w:pPr>
+            <w:r>
+              <w:rPr>
+                <w:rFonts w:ascii="Times New Roman" w:hAnsi="Times New Roman" w:cs="Times New Roman"/>
+                <w:sz w:val="24"/>
+                <w:szCs w:val="24"/>
+              </w:rPr>
+              <w:t>32</w:t>
+            </w:r>
+          </w:p>
+        </w:tc>
+      </w:tr>
+      <w:tr>
+        <w:tc>
+          <w:tcPr>
+            <w:tcW w:w="2336" w:type="dxa"/>
+          </w:tcPr>
+          <w:p>
+            <w:pPr>
+              <w:tabs>
+                <w:tab w:val="center" w:pos="4677"/>
+                <w:tab w:val="left" w:pos="5356"/>
+              </w:tabs>
+              <w:jc w:val="center"/>
+              <w:rPr>
+                <w:rFonts w:ascii="Times New Roman" w:hAnsi="Times New Roman" w:cs="Times New Roman"/>
+                <w:sz w:val="24"/>
+                <w:szCs w:val="24"/>
+                <w:lang w:val="en-US"/>
+              </w:rPr>
+            </w:pPr>
+            <w:r>
+              <w:rPr>
+                <w:rFonts w:ascii="Times New Roman" w:hAnsi="Times New Roman" w:cs="Times New Roman"/>
+                <w:sz w:val="24"/>
+                <w:szCs w:val="24"/>
+                <w:lang w:val="en-US"/>
+              </w:rPr>
+              <w:t>A</w:t>
+            </w:r>
+          </w:p>
+        </w:tc>
+        <w:tc>
+          <w:tcPr>
+            <w:tcW w:w="2336" w:type="dxa"/>
+          </w:tcPr>
+          <w:tbl>
+            <w:tblPr>
+              <w:tblW w:w="0" w:type="auto"/>
+              <w:tblCellSpacing w:w="15" w:type="dxa"/>
+              <w:tblCellMar>
+                <w:top w:w="15" w:type="dxa"/>
+                <w:left w:w="15" w:type="dxa"/>
+                <w:bottom w:w="15" w:type="dxa"/>
+                <w:right w:w="15" w:type="dxa"/>
+              </w:tblCellMar>
+              <w:tblLook w:val="04A0" w:firstRow="1" w:lastRow="0" w:firstColumn="1" w:lastColumn="0" w:noHBand="0" w:noVBand="1"/>
+            </w:tblPr>
+            <w:tblGrid>
+              <w:gridCol w:w="96"/>
+            </w:tblGrid>
+            <w:tr>
+              <w:trPr>
+                <w:tblCellSpacing w:w="15" w:type="dxa"/>
+              </w:trPr>
+              <w:tc>
+                <w:tcPr>
+                  <w:tcW w:w="0" w:type="auto"/>
+                  <w:vAlign w:val="center"/>
+                  <w:hideMark/>
+                </w:tcPr>
+                <w:p>
+                  <w:pPr>
+                    <w:tabs>
+                      <w:tab w:val="center" w:pos="4677"/>
+                      <w:tab w:val="left" w:pos="5356"/>
+                    </w:tabs>
+                    <w:spacing w:after="0" w:line="240" w:lineRule="auto"/>
+                    <w:jc w:val="center"/>
+                    <w:rPr>
+                      <w:rFonts w:ascii="Times New Roman" w:hAnsi="Times New Roman" w:cs="Times New Roman"/>
+                      <w:sz w:val="24"/>
+                      <w:szCs w:val="24"/>
+                    </w:rPr>
+                  </w:pPr>
+                </w:p>
+              </w:tc>
+            </w:tr>
+          </w:tbl>
+          <w:p>
+            <w:pPr>
+              <w:tabs>
+                <w:tab w:val="center" w:pos="4677"/>
+                <w:tab w:val="left" w:pos="5356"/>
+              </w:tabs>
+              <w:jc w:val="center"/>
+              <w:rPr>
+                <w:rFonts w:ascii="Times New Roman" w:hAnsi="Times New Roman" w:cs="Times New Roman"/>
+                <w:vanish/>
+                <w:sz w:val="24"/>
+                <w:szCs w:val="24"/>
+              </w:rPr>
+            </w:pPr>
+          </w:p>
+          <w:tbl>
+            <w:tblPr>
+              <w:tblW w:w="0" w:type="auto"/>
+              <w:tblCellSpacing w:w="15" w:type="dxa"/>
+              <w:tblCellMar>
+                <w:top w:w="15" w:type="dxa"/>
+                <w:left w:w="15" w:type="dxa"/>
+                <w:bottom w:w="15" w:type="dxa"/>
+                <w:right w:w="15" w:type="dxa"/>
+              </w:tblCellMar>
+              <w:tblLook w:val="04A0" w:firstRow="1" w:lastRow="0" w:firstColumn="1" w:lastColumn="0" w:noHBand="0" w:noVBand="1"/>
+            </w:tblPr>
+            <w:tblGrid>
+              <w:gridCol w:w="1190"/>
+            </w:tblGrid>
+            <w:tr>
+              <w:trPr>
+                <w:tblCellSpacing w:w="15" w:type="dxa"/>
+              </w:trPr>
+              <w:tc>
+                <w:tcPr>
+                  <w:tcW w:w="0" w:type="auto"/>
+                  <w:vAlign w:val="center"/>
+                  <w:hideMark/>
+                </w:tcPr>
+                <w:p>
+                  <w:pPr>
+                    <w:tabs>
+                      <w:tab w:val="center" w:pos="4677"/>
+                      <w:tab w:val="left" w:pos="5356"/>
+                    </w:tabs>
+                    <w:spacing w:after="0" w:line="240" w:lineRule="auto"/>
+                    <w:jc w:val="center"/>
+                    <w:rPr>
+                      <w:rFonts w:ascii="Times New Roman" w:hAnsi="Times New Roman" w:cs="Times New Roman"/>
+                      <w:sz w:val="24"/>
+                      <w:szCs w:val="24"/>
+                    </w:rPr>
+                  </w:pPr>
+                  <w:r>
+                    <w:rPr>
+                      <w:rFonts w:ascii="Times New Roman" w:hAnsi="Times New Roman" w:cs="Times New Roman"/>
+                      <w:sz w:val="24"/>
+                      <w:szCs w:val="24"/>
+                    </w:rPr>
+                    <w:t>0xC0 (192)</w:t>
+                  </w:r>
+                </w:p>
+              </w:tc>
+            </w:tr>
+          </w:tbl>
+          <w:p>
+            <w:pPr>
+              <w:tabs>
+                <w:tab w:val="center" w:pos="4677"/>
+                <w:tab w:val="left" w:pos="5356"/>
+              </w:tabs>
+              <w:jc w:val="center"/>
+              <w:rPr>
+                <w:rFonts w:ascii="Times New Roman" w:hAnsi="Times New Roman" w:cs="Times New Roman"/>
+                <w:sz w:val="24"/>
+                <w:szCs w:val="24"/>
+              </w:rPr>
+            </w:pPr>
+          </w:p>
+        </w:tc>
+        <w:tc>
+          <w:tcPr>
+            <w:tcW w:w="2336" w:type="dxa"/>
+          </w:tcPr>
+          <w:tbl>
+            <w:tblPr>
+              <w:tblW w:w="0" w:type="auto"/>
+              <w:tblCellSpacing w:w="15" w:type="dxa"/>
+              <w:tblCellMar>
+                <w:top w:w="15" w:type="dxa"/>
+                <w:left w:w="15" w:type="dxa"/>
+                <w:bottom w:w="15" w:type="dxa"/>
+                <w:right w:w="15" w:type="dxa"/>
+              </w:tblCellMar>
+              <w:tblLook w:val="04A0" w:firstRow="1" w:lastRow="0" w:firstColumn="1" w:lastColumn="0" w:noHBand="0" w:noVBand="1"/>
+            </w:tblPr>
+            <w:tblGrid>
+              <w:gridCol w:w="96"/>
+            </w:tblGrid>
+            <w:tr>
+              <w:trPr>
+                <w:tblCellSpacing w:w="15" w:type="dxa"/>
+              </w:trPr>
+              <w:tc>
+                <w:tcPr>
+                  <w:tcW w:w="0" w:type="auto"/>
+                  <w:vAlign w:val="center"/>
+                  <w:hideMark/>
+                </w:tcPr>
+                <w:p>
+                  <w:pPr>
+                    <w:tabs>
+                      <w:tab w:val="center" w:pos="4677"/>
+                      <w:tab w:val="left" w:pos="5356"/>
+                    </w:tabs>
+                    <w:spacing w:after="0" w:line="240" w:lineRule="auto"/>
+                    <w:jc w:val="center"/>
+                    <w:rPr>
+                      <w:rFonts w:ascii="Times New Roman" w:hAnsi="Times New Roman" w:cs="Times New Roman"/>
+                      <w:sz w:val="24"/>
+                      <w:szCs w:val="24"/>
+                    </w:rPr>
+                  </w:pPr>
+                </w:p>
+              </w:tc>
+            </w:tr>
+          </w:tbl>
+          <w:p>
+            <w:pPr>
+              <w:tabs>
+                <w:tab w:val="center" w:pos="4677"/>
+                <w:tab w:val="left" w:pos="5356"/>
+              </w:tabs>
+              <w:jc w:val="center"/>
+              <w:rPr>
+                <w:rFonts w:ascii="Times New Roman" w:hAnsi="Times New Roman" w:cs="Times New Roman"/>
+                <w:vanish/>
+                <w:sz w:val="24"/>
+                <w:szCs w:val="24"/>
+              </w:rPr>
+            </w:pPr>
+          </w:p>
+          <w:tbl>
+            <w:tblPr>
+              <w:tblW w:w="0" w:type="auto"/>
+              <w:tblCellSpacing w:w="15" w:type="dxa"/>
+              <w:tblCellMar>
+                <w:top w:w="15" w:type="dxa"/>
+                <w:left w:w="15" w:type="dxa"/>
+                <w:bottom w:w="15" w:type="dxa"/>
+                <w:right w:w="15" w:type="dxa"/>
+              </w:tblCellMar>
+              <w:tblLook w:val="04A0" w:firstRow="1" w:lastRow="0" w:firstColumn="1" w:lastColumn="0" w:noHBand="0" w:noVBand="1"/>
+            </w:tblPr>
+            <w:tblGrid>
+              <w:gridCol w:w="1177"/>
+            </w:tblGrid>
+            <w:tr>
+              <w:trPr>
+                <w:tblCellSpacing w:w="15" w:type="dxa"/>
+              </w:trPr>
+              <w:tc>
+                <w:tcPr>
+                  <w:tcW w:w="0" w:type="auto"/>
+                  <w:vAlign w:val="center"/>
+                  <w:hideMark/>
+                </w:tcPr>
+                <w:p>
+                  <w:pPr>
+                    <w:tabs>
+                      <w:tab w:val="center" w:pos="4677"/>
+                      <w:tab w:val="left" w:pos="5356"/>
+                    </w:tabs>
+                    <w:spacing w:after="0" w:line="240" w:lineRule="auto"/>
+                    <w:jc w:val="center"/>
+                    <w:rPr>
+                      <w:rFonts w:ascii="Times New Roman" w:hAnsi="Times New Roman" w:cs="Times New Roman"/>
+                      <w:sz w:val="24"/>
+                      <w:szCs w:val="24"/>
+                    </w:rPr>
+                  </w:pPr>
+                  <w:r>
+                    <w:rPr>
+                      <w:rFonts w:ascii="Times New Roman" w:hAnsi="Times New Roman" w:cs="Times New Roman"/>
+                      <w:sz w:val="24"/>
+                      <w:szCs w:val="24"/>
+                    </w:rPr>
+                    <w:t>0xE0 (224)</w:t>
+                  </w:r>
+                </w:p>
+              </w:tc>
+            </w:tr>
+          </w:tbl>
+          <w:p>
+            <w:pPr>
+              <w:tabs>
+                <w:tab w:val="center" w:pos="4677"/>
+                <w:tab w:val="left" w:pos="5356"/>
+              </w:tabs>
+              <w:jc w:val="center"/>
+              <w:rPr>
+                <w:rFonts w:ascii="Times New Roman" w:hAnsi="Times New Roman" w:cs="Times New Roman"/>
+                <w:sz w:val="24"/>
+                <w:szCs w:val="24"/>
+              </w:rPr>
+            </w:pPr>
+          </w:p>
+        </w:tc>
+        <w:tc>
+          <w:tcPr>
+            <w:tcW w:w="2337" w:type="dxa"/>
+          </w:tcPr>
+          <w:p>
+            <w:pPr>
+              <w:tabs>
+                <w:tab w:val="center" w:pos="4677"/>
+                <w:tab w:val="left" w:pos="5356"/>
+              </w:tabs>
+              <w:jc w:val="center"/>
+              <w:rPr>
+                <w:rFonts w:ascii="Times New Roman" w:hAnsi="Times New Roman" w:cs="Times New Roman"/>
+                <w:sz w:val="24"/>
+                <w:szCs w:val="24"/>
+              </w:rPr>
+            </w:pPr>
+            <w:r>
+              <w:rPr>
+                <w:rFonts w:ascii="Times New Roman" w:hAnsi="Times New Roman" w:cs="Times New Roman"/>
+                <w:sz w:val="24"/>
+                <w:szCs w:val="24"/>
+              </w:rPr>
+              <w:t>32</w:t>
+            </w:r>
+          </w:p>
+        </w:tc>
+      </w:tr>
+      <w:tr>
+        <w:tc>
+          <w:tcPr>
+            <w:tcW w:w="2336" w:type="dxa"/>
+          </w:tcPr>
+          <w:p>
+            <w:pPr>
+              <w:tabs>
+                <w:tab w:val="center" w:pos="4677"/>
+                <w:tab w:val="left" w:pos="5356"/>
+              </w:tabs>
+              <w:jc w:val="center"/>
+              <w:rPr>
+                <w:rFonts w:ascii="Times New Roman" w:hAnsi="Times New Roman" w:cs="Times New Roman"/>
+                <w:sz w:val="24"/>
+                <w:szCs w:val="24"/>
+              </w:rPr>
+            </w:pPr>
+            <w:r>
+              <w:rPr>
+                <w:rFonts w:ascii="Times New Roman" w:hAnsi="Times New Roman" w:cs="Times New Roman"/>
+                <w:sz w:val="24"/>
+                <w:szCs w:val="24"/>
+              </w:rPr>
+              <w:t>Р</w:t>
+            </w:r>
+          </w:p>
+        </w:tc>
+        <w:tc>
+          <w:tcPr>
+            <w:tcW w:w="2336" w:type="dxa"/>
+          </w:tcPr>
+          <w:tbl>
+            <w:tblPr>
+              <w:tblW w:w="0" w:type="auto"/>
+              <w:tblCellSpacing w:w="15" w:type="dxa"/>
+              <w:tblCellMar>
+                <w:top w:w="15" w:type="dxa"/>
+                <w:left w:w="15" w:type="dxa"/>
+                <w:bottom w:w="15" w:type="dxa"/>
+                <w:right w:w="15" w:type="dxa"/>
+              </w:tblCellMar>
+              <w:tblLook w:val="04A0" w:firstRow="1" w:lastRow="0" w:firstColumn="1" w:lastColumn="0" w:noHBand="0" w:noVBand="1"/>
+            </w:tblPr>
+            <w:tblGrid>
+              <w:gridCol w:w="96"/>
+            </w:tblGrid>
+            <w:tr>
+              <w:trPr>
+                <w:tblCellSpacing w:w="15" w:type="dxa"/>
+              </w:trPr>
+              <w:tc>
+                <w:tcPr>
+                  <w:tcW w:w="0" w:type="auto"/>
+                  <w:vAlign w:val="center"/>
+                  <w:hideMark/>
+                </w:tcPr>
+                <w:p>
+                  <w:pPr>
+                    <w:tabs>
+                      <w:tab w:val="center" w:pos="4677"/>
+                      <w:tab w:val="left" w:pos="5356"/>
+                    </w:tabs>
+                    <w:spacing w:after="0" w:line="240" w:lineRule="auto"/>
+                    <w:jc w:val="center"/>
+                    <w:rPr>
+                      <w:rFonts w:ascii="Times New Roman" w:hAnsi="Times New Roman" w:cs="Times New Roman"/>
+                      <w:sz w:val="24"/>
+                      <w:szCs w:val="24"/>
+                    </w:rPr>
+                  </w:pPr>
+                </w:p>
+              </w:tc>
+            </w:tr>
+          </w:tbl>
+          <w:p>
+            <w:pPr>
+              <w:tabs>
+                <w:tab w:val="center" w:pos="4677"/>
+                <w:tab w:val="left" w:pos="5356"/>
+              </w:tabs>
+              <w:jc w:val="center"/>
+              <w:rPr>
+                <w:rFonts w:ascii="Times New Roman" w:hAnsi="Times New Roman" w:cs="Times New Roman"/>
+                <w:vanish/>
+                <w:sz w:val="24"/>
+                <w:szCs w:val="24"/>
+              </w:rPr>
+            </w:pPr>
+          </w:p>
+          <w:tbl>
+            <w:tblPr>
+              <w:tblW w:w="0" w:type="auto"/>
+              <w:tblCellSpacing w:w="15" w:type="dxa"/>
+              <w:tblCellMar>
+                <w:top w:w="15" w:type="dxa"/>
+                <w:left w:w="15" w:type="dxa"/>
+                <w:bottom w:w="15" w:type="dxa"/>
+                <w:right w:w="15" w:type="dxa"/>
+              </w:tblCellMar>
+              <w:tblLook w:val="04A0" w:firstRow="1" w:lastRow="0" w:firstColumn="1" w:lastColumn="0" w:noHBand="0" w:noVBand="1"/>
+            </w:tblPr>
+            <w:tblGrid>
+              <w:gridCol w:w="1204"/>
+            </w:tblGrid>
+            <w:tr>
+              <w:trPr>
+                <w:tblCellSpacing w:w="15" w:type="dxa"/>
+              </w:trPr>
+              <w:tc>
+                <w:tcPr>
+                  <w:tcW w:w="0" w:type="auto"/>
+                  <w:vAlign w:val="center"/>
+                  <w:hideMark/>
+                </w:tcPr>
+                <w:p>
+                  <w:pPr>
+                    <w:tabs>
+                      <w:tab w:val="center" w:pos="4677"/>
+                      <w:tab w:val="left" w:pos="5356"/>
+                    </w:tabs>
+                    <w:spacing w:after="0" w:line="240" w:lineRule="auto"/>
+                    <w:jc w:val="center"/>
+                    <w:rPr>
+                      <w:rFonts w:ascii="Times New Roman" w:hAnsi="Times New Roman" w:cs="Times New Roman"/>
+                      <w:sz w:val="24"/>
+                      <w:szCs w:val="24"/>
+                    </w:rPr>
+                  </w:pPr>
+                  <w:r>
+                    <w:rPr>
+                      <w:rFonts w:ascii="Times New Roman" w:hAnsi="Times New Roman" w:cs="Times New Roman"/>
+                      <w:sz w:val="24"/>
+                      <w:szCs w:val="24"/>
+                    </w:rPr>
+                    <w:t>0xD0 (208)</w:t>
+                  </w:r>
+                </w:p>
+              </w:tc>
+            </w:tr>
+          </w:tbl>
+          <w:p>
+            <w:pPr>
+              <w:tabs>
+                <w:tab w:val="center" w:pos="4677"/>
+                <w:tab w:val="left" w:pos="5356"/>
+              </w:tabs>
+              <w:jc w:val="center"/>
+              <w:rPr>
+                <w:rFonts w:ascii="Times New Roman" w:hAnsi="Times New Roman" w:cs="Times New Roman"/>
+                <w:sz w:val="24"/>
+                <w:szCs w:val="24"/>
+              </w:rPr>
+            </w:pPr>
+          </w:p>
+        </w:tc>
+        <w:tc>
+          <w:tcPr>
+            <w:tcW w:w="2336" w:type="dxa"/>
+          </w:tcPr>
+          <w:tbl>
+            <w:tblPr>
+              <w:tblW w:w="0" w:type="auto"/>
+              <w:tblCellSpacing w:w="15" w:type="dxa"/>
+              <w:tblCellMar>
+                <w:top w:w="15" w:type="dxa"/>
+                <w:left w:w="15" w:type="dxa"/>
+                <w:bottom w:w="15" w:type="dxa"/>
+                <w:right w:w="15" w:type="dxa"/>
+              </w:tblCellMar>
+              <w:tblLook w:val="04A0" w:firstRow="1" w:lastRow="0" w:firstColumn="1" w:lastColumn="0" w:noHBand="0" w:noVBand="1"/>
+            </w:tblPr>
+            <w:tblGrid>
+              <w:gridCol w:w="96"/>
+            </w:tblGrid>
+            <w:tr>
+              <w:trPr>
+                <w:tblCellSpacing w:w="15" w:type="dxa"/>
+              </w:trPr>
+              <w:tc>
+                <w:tcPr>
+                  <w:tcW w:w="0" w:type="auto"/>
+                  <w:vAlign w:val="center"/>
+                  <w:hideMark/>
+                </w:tcPr>
+                <w:p>
+                  <w:pPr>
+                    <w:tabs>
+                      <w:tab w:val="center" w:pos="4677"/>
+                      <w:tab w:val="left" w:pos="5356"/>
+                    </w:tabs>
+                    <w:spacing w:after="0" w:line="240" w:lineRule="auto"/>
+                    <w:jc w:val="center"/>
+                    <w:rPr>
+                      <w:rFonts w:ascii="Times New Roman" w:hAnsi="Times New Roman" w:cs="Times New Roman"/>
+                      <w:sz w:val="24"/>
+                      <w:szCs w:val="24"/>
+                    </w:rPr>
+                  </w:pPr>
+                </w:p>
+              </w:tc>
+            </w:tr>
+          </w:tbl>
+          <w:p>
+            <w:pPr>
+              <w:tabs>
+                <w:tab w:val="center" w:pos="4677"/>
+                <w:tab w:val="left" w:pos="5356"/>
+              </w:tabs>
+              <w:jc w:val="center"/>
+              <w:rPr>
+                <w:rFonts w:ascii="Times New Roman" w:hAnsi="Times New Roman" w:cs="Times New Roman"/>
+                <w:vanish/>
+                <w:sz w:val="24"/>
+                <w:szCs w:val="24"/>
+              </w:rPr>
+            </w:pPr>
+          </w:p>
+          <w:tbl>
+            <w:tblPr>
+              <w:tblW w:w="0" w:type="auto"/>
+              <w:tblCellSpacing w:w="15" w:type="dxa"/>
+              <w:tblCellMar>
+                <w:top w:w="15" w:type="dxa"/>
+                <w:left w:w="15" w:type="dxa"/>
+                <w:bottom w:w="15" w:type="dxa"/>
+                <w:right w:w="15" w:type="dxa"/>
+              </w:tblCellMar>
+              <w:tblLook w:val="04A0" w:firstRow="1" w:lastRow="0" w:firstColumn="1" w:lastColumn="0" w:noHBand="0" w:noVBand="1"/>
+            </w:tblPr>
+            <w:tblGrid>
+              <w:gridCol w:w="1164"/>
+            </w:tblGrid>
+            <w:tr>
+              <w:trPr>
+                <w:tblCellSpacing w:w="15" w:type="dxa"/>
+              </w:trPr>
+              <w:tc>
+                <w:tcPr>
+                  <w:tcW w:w="0" w:type="auto"/>
+                  <w:vAlign w:val="center"/>
+                  <w:hideMark/>
+                </w:tcPr>
+                <w:p>
+                  <w:pPr>
+                    <w:tabs>
+                      <w:tab w:val="center" w:pos="4677"/>
+                      <w:tab w:val="left" w:pos="5356"/>
+                    </w:tabs>
+                    <w:spacing w:after="0" w:line="240" w:lineRule="auto"/>
+                    <w:jc w:val="center"/>
+                    <w:rPr>
+                      <w:rFonts w:ascii="Times New Roman" w:hAnsi="Times New Roman" w:cs="Times New Roman"/>
+                      <w:sz w:val="24"/>
+                      <w:szCs w:val="24"/>
+                    </w:rPr>
+                  </w:pPr>
+                  <w:r>
+                    <w:rPr>
+                      <w:rFonts w:ascii="Times New Roman" w:hAnsi="Times New Roman" w:cs="Times New Roman"/>
+                      <w:sz w:val="24"/>
+                      <w:szCs w:val="24"/>
+                    </w:rPr>
+                    <w:t>0xF0 (240)</w:t>
+                  </w:r>
+                </w:p>
+              </w:tc>
+            </w:tr>
+          </w:tbl>
+          <w:p>
+            <w:pPr>
+              <w:tabs>
+                <w:tab w:val="center" w:pos="4677"/>
+                <w:tab w:val="left" w:pos="5356"/>
+              </w:tabs>
+              <w:jc w:val="center"/>
+              <w:rPr>
+                <w:rFonts w:ascii="Times New Roman" w:hAnsi="Times New Roman" w:cs="Times New Roman"/>
+                <w:sz w:val="24"/>
+                <w:szCs w:val="24"/>
+              </w:rPr>
+            </w:pPr>
+          </w:p>
+        </w:tc>
+        <w:tc>
+          <w:tcPr>
+            <w:tcW w:w="2337" w:type="dxa"/>
+          </w:tcPr>
+          <w:p>
+            <w:pPr>
+              <w:tabs>
+                <w:tab w:val="center" w:pos="4677"/>
+                <w:tab w:val="left" w:pos="5356"/>
+              </w:tabs>
+              <w:jc w:val="center"/>
+              <w:rPr>
+                <w:rFonts w:ascii="Times New Roman" w:hAnsi="Times New Roman" w:cs="Times New Roman"/>
+                <w:sz w:val="24"/>
+                <w:szCs w:val="24"/>
+              </w:rPr>
+            </w:pPr>
+            <w:r>
+              <w:rPr>
+                <w:rFonts w:ascii="Times New Roman" w:hAnsi="Times New Roman" w:cs="Times New Roman"/>
+                <w:sz w:val="24"/>
+                <w:szCs w:val="24"/>
+              </w:rPr>
+              <w:t>32</w:t>
+            </w:r>
+          </w:p>
+        </w:tc>
+      </w:tr>
+    </w:tbl>
+    <w:p>
+      <w:pPr>
+        <w:tabs>
+          <w:tab w:val="center" w:pos="4677"/>
+          <w:tab w:val="left" w:pos="5356"/>
+        </w:tabs>
+        <w:rPr>
+          <w:rFonts w:ascii="Times New Roman" w:hAnsi="Times New Roman" w:cs="Times New Roman"/>
+          <w:b/>
+          <w:bCs/>
+          <w:sz w:val="28"/>
+          <w:szCs w:val="28"/>
+        </w:rPr>
+      </w:pPr>
+      <w:r>
+        <w:rPr>
+          <w:rFonts w:ascii="Times New Roman" w:hAnsi="Times New Roman" w:cs="Times New Roman"/>
+          <w:b/>
+          <w:bCs/>
+          <w:sz w:val="28"/>
+          <w:szCs w:val="28"/>
+        </w:rPr>
+        <w:t>Вывод:</w:t>
+      </w:r>
+    </w:p>
+    <w:p>
+      <w:pPr>
+        <w:tabs>
+          <w:tab w:val="center" w:pos="4677"/>
+          <w:tab w:val="left" w:pos="5356"/>
+        </w:tabs>
+        <w:rPr>
+          <w:rFonts w:ascii="Times New Roman" w:hAnsi="Times New Roman" w:cs="Times New Roman"/>
+          <w:sz w:val="28"/>
+          <w:szCs w:val="28"/>
+        </w:rPr>
+      </w:pPr>
+      <w:r>
+        <w:rPr>
+          <w:rFonts w:ascii="Times New Roman" w:hAnsi="Times New Roman" w:cs="Times New Roman"/>
+          <w:sz w:val="28"/>
+          <w:szCs w:val="28"/>
+        </w:rPr>
+        <w:lastRenderedPageBreak/>
+        <w:t xml:space="preserve">Разница между кодами заглавных и строчных букв в Windows-1251 для первых пяти букв фамилии </w:t>
+      </w:r>
+      <w:r>
+        <w:rPr>
+          <w:rFonts w:ascii="Times New Roman" w:hAnsi="Times New Roman" w:cs="Times New Roman"/>
+          <w:b/>
+          <w:bCs/>
+          <w:sz w:val="28"/>
+          <w:szCs w:val="28"/>
+        </w:rPr>
+        <w:t>Макаревич</w:t>
+      </w:r>
+      <w:r>
+        <w:rPr>
+          <w:rFonts w:ascii="Times New Roman" w:hAnsi="Times New Roman" w:cs="Times New Roman"/>
+          <w:sz w:val="28"/>
+          <w:szCs w:val="28"/>
+        </w:rPr>
+        <w:t xml:space="preserve"> составляет </w:t>
+      </w:r>
+      <w:r>
+        <w:rPr>
+          <w:rFonts w:ascii="Times New Roman" w:hAnsi="Times New Roman" w:cs="Times New Roman"/>
+          <w:b/>
+          <w:bCs/>
+          <w:sz w:val="28"/>
+          <w:szCs w:val="28"/>
+        </w:rPr>
+        <w:t>+</w:t>
+      </w:r>
+      <w:r>
+        <w:rPr>
+          <w:rFonts w:ascii="Times New Roman" w:hAnsi="Times New Roman" w:cs="Times New Roman"/>
+          <w:b/>
+          <w:bCs/>
+          <w:sz w:val="28"/>
+          <w:szCs w:val="28"/>
+        </w:rPr>
+        <w:t>32</w:t>
+      </w:r>
+      <w:r>
+        <w:rPr>
+          <w:rFonts w:ascii="Times New Roman" w:hAnsi="Times New Roman" w:cs="Times New Roman"/>
+          <w:sz w:val="28"/>
+          <w:szCs w:val="28"/>
+        </w:rPr>
+        <w:t xml:space="preserve"> для каждой буквы.</w:t>
+      </w:r>
+    </w:p>
+    <w:p>
+      <w:pPr>
+        <w:tabs>
+          <w:tab w:val="center" w:pos="4677"/>
+          <w:tab w:val="left" w:pos="5356"/>
+        </w:tabs>
+        <w:rPr>
+          <w:rFonts w:ascii="Times New Roman" w:hAnsi="Times New Roman" w:cs="Times New Roman"/>
+          <w:sz w:val="28"/>
+          <w:szCs w:val="28"/>
+        </w:rPr>
+      </w:pPr>
+    </w:p>
+    <w:p>
+      <w:pPr>
+        <w:tabs>
+          <w:tab w:val="center" w:pos="4677"/>
+          <w:tab w:val="left" w:pos="5356"/>
+        </w:tabs>
+        <w:jc w:val="center"/>
+        <w:rPr>
+          <w:rFonts w:ascii="Times New Roman" w:hAnsi="Times New Roman" w:cs="Times New Roman"/>
+          <w:sz w:val="28"/>
+          <w:szCs w:val="28"/>
+        </w:rPr>
+      </w:pPr>
+      <w:r>
+        <w:rPr>
+          <w:rFonts w:ascii="Times New Roman" w:hAnsi="Times New Roman" w:cs="Times New Roman"/>
+          <w:sz w:val="28"/>
+          <w:szCs w:val="28"/>
+        </w:rPr>
         <w:t>№18</w:t>
       </w:r>
     </w:p>
@@ -2286,7 +3956,57 @@
           <w:sz w:val="28"/>
           <w:szCs w:val="28"/>
         </w:rPr>
-        <w:t>Проверяем, находится ли код символа в диапазоне от 0xC0 до 0xDF (это прописные буквы).</w:t>
+        <w:t>Проверяем, находится ли код символа в диапазоне от 0xC0</w:t>
+      </w:r>
+      <w:r>
+        <w:rPr>
+          <w:rFonts w:ascii="Times New Roman" w:hAnsi="Times New Roman" w:cs="Times New Roman"/>
+          <w:sz w:val="28"/>
+          <w:szCs w:val="28"/>
+        </w:rPr>
+        <w:t>(192)</w:t>
+      </w:r>
+      <w:r>
+        <w:rPr>
+          <w:rFonts w:ascii="Times New Roman" w:hAnsi="Times New Roman" w:cs="Times New Roman"/>
+          <w:sz w:val="28"/>
+          <w:szCs w:val="28"/>
+        </w:rPr>
+        <w:t xml:space="preserve"> до 0</w:t>
+      </w:r>
+      <w:proofErr w:type="gramStart"/>
+      <w:r>
+        <w:rPr>
+          <w:rFonts w:ascii="Times New Roman" w:hAnsi="Times New Roman" w:cs="Times New Roman"/>
+          <w:sz w:val="28"/>
+          <w:szCs w:val="28"/>
+        </w:rPr>
+        <w:t>xDF</w:t>
+      </w:r>
+      <w:r>
+        <w:rPr>
+          <w:rFonts w:ascii="Times New Roman" w:hAnsi="Times New Roman" w:cs="Times New Roman"/>
+          <w:sz w:val="28"/>
+          <w:szCs w:val="28"/>
+        </w:rPr>
+        <w:t>(</w:t>
+      </w:r>
+      <w:proofErr w:type="gramEnd"/>
+      <w:r>
+        <w:rPr>
+          <w:rFonts w:ascii="Times New Roman" w:hAnsi="Times New Roman" w:cs="Times New Roman"/>
+          <w:sz w:val="28"/>
+          <w:szCs w:val="28"/>
+        </w:rPr>
+        <w:t>223)</w:t>
+      </w:r>
+      <w:r>
+        <w:rPr>
+          <w:rFonts w:ascii="Times New Roman" w:hAnsi="Times New Roman" w:cs="Times New Roman"/>
+          <w:sz w:val="28"/>
+          <w:szCs w:val="28"/>
+        </w:rPr>
+        <w:t xml:space="preserve"> (это прописные буквы).</w:t>
       </w:r>
     </w:p>
     <w:p>
@@ -2513,98 +4233,9 @@
 <file path=word/numbering.xml><?xml version="1.0" encoding="utf-8"?>
 <w:numbering xmlns:wpc="http://schemas.microsoft.com/office/word/2010/wordprocessingCanvas" xmlns:cx="http://schemas.microsoft.com/office/drawing/2014/chartex" xmlns:cx1="http://schemas.microsoft.com/office/drawing/2015/9/8/chartex" xmlns:cx2="http://schemas.microsoft.com/office/drawing/2015/10/21/chartex" xmlns:cx3="http://schemas.microsoft.com/office/drawing/2016/5/9/chartex" xmlns:cx4="http://schemas.microsoft.com/office/drawing/2016/5/10/chartex" xmlns:cx5="http://schemas.microsoft.com/office/drawing/2016/5/11/chartex" xmlns:cx6="http://schemas.microsoft.com/office/drawing/2016/5/12/chartex" xmlns:cx7="http://schemas.microsoft.com/office/drawing/2016/5/13/chartex" xmlns:cx8="http://schemas.microsoft.com/office/drawing/2016/5/14/chartex" xmlns:mc="http://schemas.openxmlformats.org/markup-compatibility/2006" xmlns:aink="http://schemas.microsoft.com/office/drawing/2016/ink" xmlns:am3d="http://schemas.microsoft.com/office/drawing/2017/model3d" xmlns:o="urn:schemas-microsoft-com:office:office" xmlns:oel="http://schemas.microsoft.com/office/2019/extlst" xmlns:r="http://schemas.openxmlformats.org/officeDocument/2006/relationships" xmlns:m="http://schemas.openxmlformats.org/officeDocument/2006/math" xmlns:v="urn:schemas-microsoft-com:vml" xmlns:wp14="http://schemas.microsoft.com/office/word/2010/wordprocessingDrawing" xmlns:wp="http://schemas.openxmlformats.org/drawingml/2006/wordprocessingDrawing" xmlns:w10="urn:schemas-microsoft-com:office:word" xmlns:w="http://schemas.openxmlformats.org/wordprocessingml/2006/main" xmlns:w14="http://schemas.microsoft.com/office/word/2010/wordml" xmlns:w15="http://schemas.microsoft.com/office/word/2012/wordml" xmlns:w16cex="http://schemas.microsoft.com/office/word/2018/wordml/cex" xmlns:w16cid="http://schemas.microsoft.com/office/word/2016/wordml/cid" xmlns:w16="http://schemas.microsoft.com/office/word/2018/wordml" xmlns:w16du="http://schemas.microsoft.com/office/word/2023/wordml/word16du" xmlns:w16sdtdh="http://schemas.microsoft.com/office/word/2020/wordml/sdtdatahash" xmlns:w16se="http://schemas.microsoft.com/office/word/2015/wordml/symex" xmlns:wpg="http://schemas.microsoft.com/office/word/2010/wordprocessingGroup" xmlns:wpi="http://schemas.microsoft.com/office/word/2010/wordprocessingInk" xmlns:wne="http://schemas.microsoft.com/office/word/2006/wordml" xmlns:wps="http://schemas.microsoft.com/office/word/2010/wordprocessingShape" mc:Ignorable="w14 w15 w16se w16cid w16 w16cex w16sdtdh w16du wp14">
   <w:abstractNum w:abstractNumId="0" w15:restartNumberingAfterBreak="0">
-    <w:nsid w:val="0AC66C71"/>
-    <w:multiLevelType w:val="hybridMultilevel"/>
-    <w:tmpl w:val="C1FC821A"/>
-    <w:lvl w:ilvl="0" w:tplc="04190017">
-      <w:start w:val="1"/>
-      <w:numFmt w:val="lowerLetter"/>
-      <w:lvlText w:val="%1)"/>
-      <w:lvlJc w:val="left"/>
-      <w:pPr>
-        <w:ind w:left="720" w:hanging="360"/>
-      </w:pPr>
-      <w:rPr>
-        <w:rFonts w:hint="default"/>
-      </w:rPr>
-    </w:lvl>
-    <w:lvl w:ilvl="1" w:tplc="04190019" w:tentative="1">
-      <w:start w:val="1"/>
-      <w:numFmt w:val="lowerLetter"/>
-      <w:lvlText w:val="%2."/>
-      <w:lvlJc w:val="left"/>
-      <w:pPr>
-        <w:ind w:left="1440" w:hanging="360"/>
-      </w:pPr>
-    </w:lvl>
-    <w:lvl w:ilvl="2" w:tplc="0419001B" w:tentative="1">
-      <w:start w:val="1"/>
-      <w:numFmt w:val="lowerRoman"/>
-      <w:lvlText w:val="%3."/>
-      <w:lvlJc w:val="right"/>
-      <w:pPr>
-        <w:ind w:left="2160" w:hanging="180"/>
-      </w:pPr>
-    </w:lvl>
-    <w:lvl w:ilvl="3" w:tplc="0419000F" w:tentative="1">
-      <w:start w:val="1"/>
-      <w:numFmt w:val="decimal"/>
-      <w:lvlText w:val="%4."/>
-      <w:lvlJc w:val="left"/>
-      <w:pPr>
-        <w:ind w:left="2880" w:hanging="360"/>
-      </w:pPr>
-    </w:lvl>
-    <w:lvl w:ilvl="4" w:tplc="04190019" w:tentative="1">
-      <w:start w:val="1"/>
-      <w:numFmt w:val="lowerLetter"/>
-      <w:lvlText w:val="%5."/>
-      <w:lvlJc w:val="left"/>
-      <w:pPr>
-        <w:ind w:left="3600" w:hanging="360"/>
-      </w:pPr>
-    </w:lvl>
-    <w:lvl w:ilvl="5" w:tplc="0419001B" w:tentative="1">
-      <w:start w:val="1"/>
-      <w:numFmt w:val="lowerRoman"/>
-      <w:lvlText w:val="%6."/>
-      <w:lvlJc w:val="right"/>
-      <w:pPr>
-        <w:ind w:left="4320" w:hanging="180"/>
-      </w:pPr>
-    </w:lvl>
-    <w:lvl w:ilvl="6" w:tplc="0419000F" w:tentative="1">
-      <w:start w:val="1"/>
-      <w:numFmt w:val="decimal"/>
-      <w:lvlText w:val="%7."/>
-      <w:lvlJc w:val="left"/>
-      <w:pPr>
-        <w:ind w:left="5040" w:hanging="360"/>
-      </w:pPr>
-    </w:lvl>
-    <w:lvl w:ilvl="7" w:tplc="04190019" w:tentative="1">
-      <w:start w:val="1"/>
-      <w:numFmt w:val="lowerLetter"/>
-      <w:lvlText w:val="%8."/>
-      <w:lvlJc w:val="left"/>
-      <w:pPr>
-        <w:ind w:left="5760" w:hanging="360"/>
-      </w:pPr>
-    </w:lvl>
-    <w:lvl w:ilvl="8" w:tplc="0419001B" w:tentative="1">
-      <w:start w:val="1"/>
-      <w:numFmt w:val="lowerRoman"/>
-      <w:lvlText w:val="%9."/>
-      <w:lvlJc w:val="right"/>
-      <w:pPr>
-        <w:ind w:left="6480" w:hanging="180"/>
-      </w:pPr>
-    </w:lvl>
-  </w:abstractNum>
-  <w:abstractNum w:abstractNumId="1" w15:restartNumberingAfterBreak="0">
-    <w:nsid w:val="0B323EE4"/>
+    <w:nsid w:val="021753EE"/>
     <w:multiLevelType w:val="multilevel"/>
-    <w:tmpl w:val="EFC4FC3C"/>
+    <w:tmpl w:val="4FC4A094"/>
     <w:lvl w:ilvl="0">
       <w:start w:val="1"/>
       <w:numFmt w:val="bullet"/>
@@ -2750,7 +4381,245 @@
       </w:rPr>
     </w:lvl>
   </w:abstractNum>
+  <w:abstractNum w:abstractNumId="1" w15:restartNumberingAfterBreak="0">
+    <w:nsid w:val="0AC66C71"/>
+    <w:multiLevelType w:val="hybridMultilevel"/>
+    <w:tmpl w:val="C1FC821A"/>
+    <w:lvl w:ilvl="0" w:tplc="04190017">
+      <w:start w:val="1"/>
+      <w:numFmt w:val="lowerLetter"/>
+      <w:lvlText w:val="%1)"/>
+      <w:lvlJc w:val="left"/>
+      <w:pPr>
+        <w:ind w:left="720" w:hanging="360"/>
+      </w:pPr>
+      <w:rPr>
+        <w:rFonts w:hint="default"/>
+      </w:rPr>
+    </w:lvl>
+    <w:lvl w:ilvl="1" w:tplc="04190019" w:tentative="1">
+      <w:start w:val="1"/>
+      <w:numFmt w:val="lowerLetter"/>
+      <w:lvlText w:val="%2."/>
+      <w:lvlJc w:val="left"/>
+      <w:pPr>
+        <w:ind w:left="1440" w:hanging="360"/>
+      </w:pPr>
+    </w:lvl>
+    <w:lvl w:ilvl="2" w:tplc="0419001B" w:tentative="1">
+      <w:start w:val="1"/>
+      <w:numFmt w:val="lowerRoman"/>
+      <w:lvlText w:val="%3."/>
+      <w:lvlJc w:val="right"/>
+      <w:pPr>
+        <w:ind w:left="2160" w:hanging="180"/>
+      </w:pPr>
+    </w:lvl>
+    <w:lvl w:ilvl="3" w:tplc="0419000F" w:tentative="1">
+      <w:start w:val="1"/>
+      <w:numFmt w:val="decimal"/>
+      <w:lvlText w:val="%4."/>
+      <w:lvlJc w:val="left"/>
+      <w:pPr>
+        <w:ind w:left="2880" w:hanging="360"/>
+      </w:pPr>
+    </w:lvl>
+    <w:lvl w:ilvl="4" w:tplc="04190019" w:tentative="1">
+      <w:start w:val="1"/>
+      <w:numFmt w:val="lowerLetter"/>
+      <w:lvlText w:val="%5."/>
+      <w:lvlJc w:val="left"/>
+      <w:pPr>
+        <w:ind w:left="3600" w:hanging="360"/>
+      </w:pPr>
+    </w:lvl>
+    <w:lvl w:ilvl="5" w:tplc="0419001B" w:tentative="1">
+      <w:start w:val="1"/>
+      <w:numFmt w:val="lowerRoman"/>
+      <w:lvlText w:val="%6."/>
+      <w:lvlJc w:val="right"/>
+      <w:pPr>
+        <w:ind w:left="4320" w:hanging="180"/>
+      </w:pPr>
+    </w:lvl>
+    <w:lvl w:ilvl="6" w:tplc="0419000F" w:tentative="1">
+      <w:start w:val="1"/>
+      <w:numFmt w:val="decimal"/>
+      <w:lvlText w:val="%7."/>
+      <w:lvlJc w:val="left"/>
+      <w:pPr>
+        <w:ind w:left="5040" w:hanging="360"/>
+      </w:pPr>
+    </w:lvl>
+    <w:lvl w:ilvl="7" w:tplc="04190019" w:tentative="1">
+      <w:start w:val="1"/>
+      <w:numFmt w:val="lowerLetter"/>
+      <w:lvlText w:val="%8."/>
+      <w:lvlJc w:val="left"/>
+      <w:pPr>
+        <w:ind w:left="5760" w:hanging="360"/>
+      </w:pPr>
+    </w:lvl>
+    <w:lvl w:ilvl="8" w:tplc="0419001B" w:tentative="1">
+      <w:start w:val="1"/>
+      <w:numFmt w:val="lowerRoman"/>
+      <w:lvlText w:val="%9."/>
+      <w:lvlJc w:val="right"/>
+      <w:pPr>
+        <w:ind w:left="6480" w:hanging="180"/>
+      </w:pPr>
+    </w:lvl>
+  </w:abstractNum>
   <w:abstractNum w:abstractNumId="2" w15:restartNumberingAfterBreak="0">
+    <w:nsid w:val="0B323EE4"/>
+    <w:multiLevelType w:val="multilevel"/>
+    <w:tmpl w:val="EFC4FC3C"/>
+    <w:lvl w:ilvl="0">
+      <w:start w:val="1"/>
+      <w:numFmt w:val="bullet"/>
+      <w:lvlText w:val=""/>
+      <w:lvlJc w:val="left"/>
+      <w:pPr>
+        <w:tabs>
+          <w:tab w:val="num" w:pos="720"/>
+        </w:tabs>
+        <w:ind w:left="720" w:hanging="360"/>
+      </w:pPr>
+      <w:rPr>
+        <w:rFonts w:ascii="Symbol" w:hAnsi="Symbol" w:hint="default"/>
+        <w:sz w:val="20"/>
+      </w:rPr>
+    </w:lvl>
+    <w:lvl w:ilvl="1" w:tentative="1">
+      <w:start w:val="1"/>
+      <w:numFmt w:val="bullet"/>
+      <w:lvlText w:val="o"/>
+      <w:lvlJc w:val="left"/>
+      <w:pPr>
+        <w:tabs>
+          <w:tab w:val="num" w:pos="1440"/>
+        </w:tabs>
+        <w:ind w:left="1440" w:hanging="360"/>
+      </w:pPr>
+      <w:rPr>
+        <w:rFonts w:ascii="Courier New" w:hAnsi="Courier New" w:hint="default"/>
+        <w:sz w:val="20"/>
+      </w:rPr>
+    </w:lvl>
+    <w:lvl w:ilvl="2" w:tentative="1">
+      <w:start w:val="1"/>
+      <w:numFmt w:val="bullet"/>
+      <w:lvlText w:val=""/>
+      <w:lvlJc w:val="left"/>
+      <w:pPr>
+        <w:tabs>
+          <w:tab w:val="num" w:pos="2160"/>
+        </w:tabs>
+        <w:ind w:left="2160" w:hanging="360"/>
+      </w:pPr>
+      <w:rPr>
+        <w:rFonts w:ascii="Wingdings" w:hAnsi="Wingdings" w:hint="default"/>
+        <w:sz w:val="20"/>
+      </w:rPr>
+    </w:lvl>
+    <w:lvl w:ilvl="3" w:tentative="1">
+      <w:start w:val="1"/>
+      <w:numFmt w:val="bullet"/>
+      <w:lvlText w:val=""/>
+      <w:lvlJc w:val="left"/>
+      <w:pPr>
+        <w:tabs>
+          <w:tab w:val="num" w:pos="2880"/>
+        </w:tabs>
+        <w:ind w:left="2880" w:hanging="360"/>
+      </w:pPr>
+      <w:rPr>
+        <w:rFonts w:ascii="Wingdings" w:hAnsi="Wingdings" w:hint="default"/>
+        <w:sz w:val="20"/>
+      </w:rPr>
+    </w:lvl>
+    <w:lvl w:ilvl="4" w:tentative="1">
+      <w:start w:val="1"/>
+      <w:numFmt w:val="bullet"/>
+      <w:lvlText w:val=""/>
+      <w:lvlJc w:val="left"/>
+      <w:pPr>
+        <w:tabs>
+          <w:tab w:val="num" w:pos="3600"/>
+        </w:tabs>
+        <w:ind w:left="3600" w:hanging="360"/>
+      </w:pPr>
+      <w:rPr>
+        <w:rFonts w:ascii="Wingdings" w:hAnsi="Wingdings" w:hint="default"/>
+        <w:sz w:val="20"/>
+      </w:rPr>
+    </w:lvl>
+    <w:lvl w:ilvl="5" w:tentative="1">
+      <w:start w:val="1"/>
+      <w:numFmt w:val="bullet"/>
+      <w:lvlText w:val=""/>
+      <w:lvlJc w:val="left"/>
+      <w:pPr>
+        <w:tabs>
+          <w:tab w:val="num" w:pos="4320"/>
+        </w:tabs>
+        <w:ind w:left="4320" w:hanging="360"/>
+      </w:pPr>
+      <w:rPr>
+        <w:rFonts w:ascii="Wingdings" w:hAnsi="Wingdings" w:hint="default"/>
+        <w:sz w:val="20"/>
+      </w:rPr>
+    </w:lvl>
+    <w:lvl w:ilvl="6" w:tentative="1">
+      <w:start w:val="1"/>
+      <w:numFmt w:val="bullet"/>
+      <w:lvlText w:val=""/>
+      <w:lvlJc w:val="left"/>
+      <w:pPr>
+        <w:tabs>
+          <w:tab w:val="num" w:pos="5040"/>
+        </w:tabs>
+        <w:ind w:left="5040" w:hanging="360"/>
+      </w:pPr>
+      <w:rPr>
+        <w:rFonts w:ascii="Wingdings" w:hAnsi="Wingdings" w:hint="default"/>
+        <w:sz w:val="20"/>
+      </w:rPr>
+    </w:lvl>
+    <w:lvl w:ilvl="7" w:tentative="1">
+      <w:start w:val="1"/>
+      <w:numFmt w:val="bullet"/>
+      <w:lvlText w:val=""/>
+      <w:lvlJc w:val="left"/>
+      <w:pPr>
+        <w:tabs>
+          <w:tab w:val="num" w:pos="5760"/>
+        </w:tabs>
+        <w:ind w:left="5760" w:hanging="360"/>
+      </w:pPr>
+      <w:rPr>
+        <w:rFonts w:ascii="Wingdings" w:hAnsi="Wingdings" w:hint="default"/>
+        <w:sz w:val="20"/>
+      </w:rPr>
+    </w:lvl>
+    <w:lvl w:ilvl="8" w:tentative="1">
+      <w:start w:val="1"/>
+      <w:numFmt w:val="bullet"/>
+      <w:lvlText w:val=""/>
+      <w:lvlJc w:val="left"/>
+      <w:pPr>
+        <w:tabs>
+          <w:tab w:val="num" w:pos="6480"/>
+        </w:tabs>
+        <w:ind w:left="6480" w:hanging="360"/>
+      </w:pPr>
+      <w:rPr>
+        <w:rFonts w:ascii="Wingdings" w:hAnsi="Wingdings" w:hint="default"/>
+        <w:sz w:val="20"/>
+      </w:rPr>
+    </w:lvl>
+  </w:abstractNum>
+  <w:abstractNum w:abstractNumId="3" w15:restartNumberingAfterBreak="0">
     <w:nsid w:val="23C97F17"/>
     <w:multiLevelType w:val="multilevel"/>
     <w:tmpl w:val="E2B250AE"/>
@@ -2868,13 +4737,16 @@
     </w:lvl>
   </w:abstractNum>
   <w:num w:numId="1" w16cid:durableId="1644390646">
-    <w:abstractNumId w:val="0"/>
+    <w:abstractNumId w:val="1"/>
   </w:num>
   <w:num w:numId="2" w16cid:durableId="1185901054">
+    <w:abstractNumId w:val="3"/>
+  </w:num>
+  <w:num w:numId="3" w16cid:durableId="394010365">
     <w:abstractNumId w:val="2"/>
   </w:num>
-  <w:num w:numId="3" w16cid:durableId="394010365">
-    <w:abstractNumId w:val="1"/>
+  <w:num w:numId="4" w16cid:durableId="1549611374">
+    <w:abstractNumId w:val="0"/>
   </w:num>
 </w:numbering>
 </file>

</xml_diff>